<commit_message>
switching from ejs to pug
</commit_message>
<xml_diff>
--- a/public/doc/out/Surat_Keterangan_Domisili.docx
+++ b/public/doc/out/Surat_Keterangan_Domisili.docx
@@ -368,31 +368,7 @@
           <w:sz w:val="24"/>
           <w:szCs w:val="24"/>
         </w:rPr>
-        <w:t xml:space="preserve">    /     /</w:t>
-      </w:r>
-      <w:r>
-        <w:rPr>
-          <w:rFonts w:ascii="Times New Roman" w:hAnsi="Times New Roman" w:cs="Times New Roman"/>
-          <w:sz w:val="24"/>
-          <w:szCs w:val="24"/>
-        </w:rPr>
-        <w:t xml:space="preserve">XII </w:t>
-      </w:r>
-      <w:r>
-        <w:rPr>
-          <w:rFonts w:ascii="Times New Roman" w:hAnsi="Times New Roman" w:cs="Times New Roman"/>
-          <w:sz w:val="24"/>
-          <w:szCs w:val="24"/>
-        </w:rPr>
-        <w:t>/</w:t>
-      </w:r>
-      <w:r>
-        <w:rPr>
-          <w:rFonts w:ascii="Times New Roman" w:hAnsi="Times New Roman" w:cs="Times New Roman"/>
-          <w:sz w:val="24"/>
-          <w:szCs w:val="24"/>
-        </w:rPr>
-        <w:t xml:space="preserve">2021</w:t>
+        <w:t xml:space="preserve">    /     /XII /2021</w:t>
       </w:r>
     </w:p>
     <w:p/>
@@ -854,7 +830,7 @@
           <w:szCs w:val="24"/>
         </w:rPr>
         <w:tab/>
-        <w:t xml:space="preserve">: Putu Mahendra</w:t>
+        <w:t xml:space="preserve">: fsdf</w:t>
       </w:r>
     </w:p>
     <w:p>
@@ -913,7 +889,33 @@
           <w:szCs w:val="24"/>
         </w:rPr>
         <w:tab/>
-        <w:t xml:space="preserve">: undefined, 1999-11-17</w:t>
+        <w:t xml:space="preserve">: undefined</w:t>
+      </w:r>
+      <w:proofErr w:type="spellStart"/>
+      <w:r>
+        <w:rPr>
+          <w:rFonts w:ascii="Times New Roman" w:hAnsi="Times New Roman" w:cs="Times New Roman"/>
+          <w:sz w:val="24"/>
+          <w:szCs w:val="24"/>
+        </w:rPr>
+        <w:t/>
+      </w:r>
+      <w:r>
+        <w:rPr>
+          <w:rFonts w:ascii="Times New Roman" w:hAnsi="Times New Roman" w:cs="Times New Roman"/>
+          <w:sz w:val="24"/>
+          <w:szCs w:val="24"/>
+        </w:rPr>
+        <w:t/>
+      </w:r>
+      <w:proofErr w:type="spellEnd"/>
+      <w:r>
+        <w:rPr>
+          <w:rFonts w:ascii="Times New Roman" w:hAnsi="Times New Roman" w:cs="Times New Roman"/>
+          <w:sz w:val="24"/>
+          <w:szCs w:val="24"/>
+        </w:rPr>
+        <w:t xml:space="preserve">, undefined</w:t>
       </w:r>
       <w:proofErr w:type="spellStart"/>
       <w:r>
@@ -1031,7 +1033,7 @@
           <w:szCs w:val="24"/>
         </w:rPr>
         <w:tab/>
-        <w:t xml:space="preserve">: Mahasiswa</w:t>
+        <w:t xml:space="preserve">: undefined</w:t>
       </w:r>
     </w:p>
     <w:p>
@@ -1070,7 +1072,7 @@
           <w:szCs w:val="24"/>
         </w:rPr>
         <w:tab/>
-        <w:t xml:space="preserve">: Hindu</w:t>
+        <w:t xml:space="preserve">: dsfs</w:t>
       </w:r>
     </w:p>
     <w:p>
@@ -1111,7 +1113,7 @@
           <w:szCs w:val="24"/>
         </w:rPr>
         <w:tab/>
-        <w:t xml:space="preserve">: BELUM KAWIN</w:t>
+        <w:t xml:space="preserve">: undefined</w:t>
       </w:r>
       <w:proofErr w:type="spellStart"/>
       <w:r>
@@ -1162,7 +1164,15 @@
           <w:szCs w:val="24"/>
         </w:rPr>
         <w:tab/>
-        <w:t>: Indonesia</w:t>
+        <w:t xml:space="preserve">: </w:t>
+      </w:r>
+      <w:r>
+        <w:rPr>
+          <w:rFonts w:ascii="Times New Roman" w:hAnsi="Times New Roman" w:cs="Times New Roman"/>
+          <w:sz w:val="24"/>
+          <w:szCs w:val="24"/>
+        </w:rPr>
+        <w:t xml:space="preserve">WNI</w:t>
       </w:r>
     </w:p>
     <w:p>
@@ -1202,7 +1212,7 @@
           <w:szCs w:val="24"/>
         </w:rPr>
         <w:tab/>
-        <w:t xml:space="preserve">: Makassar</w:t>
+        <w:t xml:space="preserve">:  sadf</w:t>
       </w:r>
     </w:p>
     <w:p>
@@ -1726,7 +1736,7 @@
           <w:szCs w:val="24"/>
         </w:rPr>
         <w:tab/>
-        <w:t xml:space="preserve">Tommo, 28 Desember 2021</w:t>
+        <w:t xml:space="preserve">Tommo, 30 Desember 2021</w:t>
       </w:r>
     </w:p>
     <w:p>

</xml_diff>